<commit_message>
Grammar check changes. Removed social media stuff. Fixed non working email
</commit_message>
<xml_diff>
--- a/MarkSmothersResume.docx
+++ b/MarkSmothersResume.docx
@@ -295,15 +295,13 @@
         </w:rPr>
         <w:t xml:space="preserve"> – Last 10 years </w:t>
       </w:r>
-      <w:proofErr w:type="gramStart"/>
-      <w:r>
-        <w:rPr>
-          <w:rFonts w:ascii="Verdana" w:hAnsi="Verdana" w:cs="Verdana"/>
-          <w:b/>
-        </w:rPr>
-        <w:t>displayed</w:t>
-      </w:r>
-      <w:proofErr w:type="gramEnd"/>
+      <w:r>
+        <w:rPr>
+          <w:rFonts w:ascii="Verdana" w:hAnsi="Verdana" w:cs="Verdana"/>
+          <w:b/>
+        </w:rPr>
+        <w:t>displayed.</w:t>
+      </w:r>
     </w:p>
     <w:p>
       <w:r>
@@ -407,16 +405,14 @@
         </w:rPr>
         <w:t xml:space="preserve">Helped create vue.js/node website used for financial </w:t>
       </w:r>
-      <w:proofErr w:type="gramStart"/>
-      <w:r>
-        <w:rPr>
-          <w:rFonts w:ascii="Verdana" w:hAnsi="Verdana" w:cs="Verdana"/>
-          <w:b/>
-          <w:sz w:val="20"/>
-        </w:rPr>
-        <w:t>surveys</w:t>
-      </w:r>
-      <w:proofErr w:type="gramEnd"/>
+      <w:r>
+        <w:rPr>
+          <w:rFonts w:ascii="Verdana" w:hAnsi="Verdana" w:cs="Verdana"/>
+          <w:b/>
+          <w:sz w:val="20"/>
+        </w:rPr>
+        <w:t>surveys.</w:t>
+      </w:r>
     </w:p>
     <w:p>
       <w:pPr>
@@ -463,16 +459,14 @@
         </w:rPr>
         <w:t xml:space="preserve">Maintained .NET based auto-generated financial </w:t>
       </w:r>
-      <w:proofErr w:type="gramStart"/>
-      <w:r>
-        <w:rPr>
-          <w:rFonts w:ascii="Verdana" w:hAnsi="Verdana" w:cs="Verdana"/>
-          <w:b/>
-          <w:sz w:val="20"/>
-        </w:rPr>
-        <w:t>reports</w:t>
-      </w:r>
-      <w:proofErr w:type="gramEnd"/>
+      <w:r>
+        <w:rPr>
+          <w:rFonts w:ascii="Verdana" w:hAnsi="Verdana" w:cs="Verdana"/>
+          <w:b/>
+          <w:sz w:val="20"/>
+        </w:rPr>
+        <w:t>reports.</w:t>
+      </w:r>
     </w:p>
     <w:p>
       <w:pPr>
@@ -507,16 +501,14 @@
         </w:rPr>
         <w:t xml:space="preserve">Maintained .NET websites used for financial analysis by Schwab </w:t>
       </w:r>
-      <w:proofErr w:type="gramStart"/>
-      <w:r>
-        <w:rPr>
-          <w:rFonts w:ascii="Verdana" w:hAnsi="Verdana" w:cs="Verdana"/>
-          <w:b/>
-          <w:sz w:val="20"/>
-        </w:rPr>
-        <w:t>brokers</w:t>
-      </w:r>
-      <w:proofErr w:type="gramEnd"/>
+      <w:r>
+        <w:rPr>
+          <w:rFonts w:ascii="Verdana" w:hAnsi="Verdana" w:cs="Verdana"/>
+          <w:b/>
+          <w:sz w:val="20"/>
+        </w:rPr>
+        <w:t>brokers.</w:t>
+      </w:r>
     </w:p>
     <w:p>
       <w:pPr>
@@ -539,16 +531,14 @@
         </w:rPr>
         <w:t xml:space="preserve">Upgraded key applications to latest .net </w:t>
       </w:r>
-      <w:proofErr w:type="gramStart"/>
-      <w:r>
-        <w:rPr>
-          <w:rFonts w:ascii="Verdana" w:hAnsi="Verdana" w:cs="Verdana"/>
-          <w:b/>
-          <w:sz w:val="20"/>
-        </w:rPr>
-        <w:t>versions</w:t>
-      </w:r>
-      <w:proofErr w:type="gramEnd"/>
+      <w:r>
+        <w:rPr>
+          <w:rFonts w:ascii="Verdana" w:hAnsi="Verdana" w:cs="Verdana"/>
+          <w:b/>
+          <w:sz w:val="20"/>
+        </w:rPr>
+        <w:t>versions.</w:t>
+      </w:r>
     </w:p>
     <w:p>
       <w:pPr>
@@ -571,16 +561,14 @@
         </w:rPr>
         <w:t xml:space="preserve">Led initiated to achieve 85% code coverage using </w:t>
       </w:r>
-      <w:proofErr w:type="gramStart"/>
-      <w:r>
-        <w:rPr>
-          <w:rFonts w:ascii="Verdana" w:hAnsi="Verdana" w:cs="Verdana"/>
-          <w:b/>
-          <w:sz w:val="20"/>
-        </w:rPr>
-        <w:t>jest</w:t>
-      </w:r>
-      <w:proofErr w:type="gramEnd"/>
+      <w:r>
+        <w:rPr>
+          <w:rFonts w:ascii="Verdana" w:hAnsi="Verdana" w:cs="Verdana"/>
+          <w:b/>
+          <w:sz w:val="20"/>
+        </w:rPr>
+        <w:t>jest.</w:t>
+      </w:r>
     </w:p>
     <w:p>
       <w:pPr>
@@ -621,16 +609,14 @@
         </w:rPr>
         <w:t xml:space="preserve">. Created templates and trained QA </w:t>
       </w:r>
-      <w:proofErr w:type="gramStart"/>
-      <w:r>
-        <w:rPr>
-          <w:rFonts w:ascii="Verdana" w:hAnsi="Verdana" w:cs="Verdana"/>
-          <w:b/>
-          <w:sz w:val="20"/>
-        </w:rPr>
-        <w:t>staff</w:t>
-      </w:r>
-      <w:proofErr w:type="gramEnd"/>
+      <w:r>
+        <w:rPr>
+          <w:rFonts w:ascii="Verdana" w:hAnsi="Verdana" w:cs="Verdana"/>
+          <w:b/>
+          <w:sz w:val="20"/>
+        </w:rPr>
+        <w:t>staff.</w:t>
+      </w:r>
     </w:p>
     <w:p>
       <w:pPr>
@@ -715,16 +701,14 @@
         </w:rPr>
         <w:t xml:space="preserve">Created multiple financial API services with multiple endpoints using .NET Core to populate SEC-regulated </w:t>
       </w:r>
-      <w:proofErr w:type="gramStart"/>
-      <w:r>
-        <w:rPr>
-          <w:rFonts w:ascii="Verdana" w:hAnsi="Verdana" w:cs="Verdana"/>
-          <w:b/>
-          <w:sz w:val="20"/>
-        </w:rPr>
-        <w:t>websites</w:t>
-      </w:r>
-      <w:proofErr w:type="gramEnd"/>
+      <w:r>
+        <w:rPr>
+          <w:rFonts w:ascii="Verdana" w:hAnsi="Verdana" w:cs="Verdana"/>
+          <w:b/>
+          <w:sz w:val="20"/>
+        </w:rPr>
+        <w:t>websites.</w:t>
+      </w:r>
     </w:p>
     <w:p>
       <w:pPr>
@@ -759,16 +743,14 @@
         </w:rPr>
         <w:t xml:space="preserve">Used Test Driven development to achieve 80% + code </w:t>
       </w:r>
-      <w:proofErr w:type="gramStart"/>
-      <w:r>
-        <w:rPr>
-          <w:rFonts w:ascii="Verdana" w:hAnsi="Verdana" w:cs="Verdana"/>
-          <w:b/>
-          <w:sz w:val="20"/>
-        </w:rPr>
-        <w:t>coverage</w:t>
-      </w:r>
-      <w:proofErr w:type="gramEnd"/>
+      <w:r>
+        <w:rPr>
+          <w:rFonts w:ascii="Verdana" w:hAnsi="Verdana" w:cs="Verdana"/>
+          <w:b/>
+          <w:sz w:val="20"/>
+        </w:rPr>
+        <w:t>coverage.</w:t>
+      </w:r>
     </w:p>
     <w:p>
       <w:pPr>
@@ -804,16 +786,14 @@
         </w:rPr>
         <w:t xml:space="preserve"> and deployed to companywide </w:t>
       </w:r>
-      <w:proofErr w:type="spellStart"/>
-      <w:r>
-        <w:rPr>
-          <w:rFonts w:ascii="Verdana" w:hAnsi="Verdana" w:cs="Verdana"/>
-          <w:b/>
-          <w:sz w:val="20"/>
-        </w:rPr>
-        <w:t>Nuget</w:t>
-      </w:r>
-      <w:proofErr w:type="spellEnd"/>
+      <w:r>
+        <w:rPr>
+          <w:rFonts w:ascii="Verdana" w:hAnsi="Verdana" w:cs="Verdana"/>
+          <w:b/>
+          <w:sz w:val="20"/>
+        </w:rPr>
+        <w:t>NuGet</w:t>
+      </w:r>
       <w:r>
         <w:rPr>
           <w:rFonts w:ascii="Verdana" w:hAnsi="Verdana" w:cs="Verdana"/>
@@ -822,16 +802,14 @@
         </w:rPr>
         <w:t xml:space="preserve"> </w:t>
       </w:r>
-      <w:proofErr w:type="gramStart"/>
-      <w:r>
-        <w:rPr>
-          <w:rFonts w:ascii="Verdana" w:hAnsi="Verdana" w:cs="Verdana"/>
-          <w:b/>
-          <w:sz w:val="20"/>
-        </w:rPr>
-        <w:t>repository</w:t>
-      </w:r>
-      <w:proofErr w:type="gramEnd"/>
+      <w:r>
+        <w:rPr>
+          <w:rFonts w:ascii="Verdana" w:hAnsi="Verdana" w:cs="Verdana"/>
+          <w:b/>
+          <w:sz w:val="20"/>
+        </w:rPr>
+        <w:t>repository.</w:t>
+      </w:r>
     </w:p>
     <w:p>
       <w:pPr>
@@ -849,16 +827,14 @@
         </w:rPr>
         <w:t xml:space="preserve">Worked with Bamboo continuous integration system to publish .NET Core across Development/QA/UAT Production PCF </w:t>
       </w:r>
-      <w:proofErr w:type="gramStart"/>
-      <w:r>
-        <w:rPr>
-          <w:rFonts w:ascii="Verdana" w:hAnsi="Verdana" w:cs="Verdana"/>
-          <w:b/>
-          <w:sz w:val="20"/>
-        </w:rPr>
-        <w:t>containers</w:t>
-      </w:r>
-      <w:proofErr w:type="gramEnd"/>
+      <w:r>
+        <w:rPr>
+          <w:rFonts w:ascii="Verdana" w:hAnsi="Verdana" w:cs="Verdana"/>
+          <w:b/>
+          <w:sz w:val="20"/>
+        </w:rPr>
+        <w:t>containers.</w:t>
+      </w:r>
     </w:p>
     <w:p>
       <w:pPr>
@@ -947,16 +923,14 @@
         </w:rPr>
         <w:t xml:space="preserve">Created MVC applications used by PMO office using Visual Studio 2017 / C# / </w:t>
       </w:r>
-      <w:proofErr w:type="spellStart"/>
-      <w:r>
-        <w:rPr>
-          <w:rFonts w:ascii="Verdana" w:hAnsi="Verdana" w:cs="Verdana"/>
-          <w:b/>
-          <w:sz w:val="20"/>
-        </w:rPr>
-        <w:t>Jquery</w:t>
-      </w:r>
-      <w:proofErr w:type="spellEnd"/>
+      <w:r>
+        <w:rPr>
+          <w:rFonts w:ascii="Verdana" w:hAnsi="Verdana" w:cs="Verdana"/>
+          <w:b/>
+          <w:sz w:val="20"/>
+        </w:rPr>
+        <w:t>jQuery</w:t>
+      </w:r>
       <w:r>
         <w:rPr>
           <w:rFonts w:ascii="Verdana" w:hAnsi="Verdana" w:cs="Verdana"/>
@@ -965,16 +939,14 @@
         </w:rPr>
         <w:t xml:space="preserve"> / </w:t>
       </w:r>
-      <w:proofErr w:type="spellStart"/>
-      <w:r>
-        <w:rPr>
-          <w:rFonts w:ascii="Verdana" w:hAnsi="Verdana" w:cs="Verdana"/>
-          <w:b/>
-          <w:sz w:val="20"/>
-        </w:rPr>
-        <w:t>PostGres</w:t>
-      </w:r>
-      <w:proofErr w:type="spellEnd"/>
+      <w:r>
+        <w:rPr>
+          <w:rFonts w:ascii="Verdana" w:hAnsi="Verdana" w:cs="Verdana"/>
+          <w:b/>
+          <w:sz w:val="20"/>
+        </w:rPr>
+        <w:t>Postgres</w:t>
+      </w:r>
       <w:r>
         <w:rPr>
           <w:rFonts w:ascii="Verdana" w:hAnsi="Verdana" w:cs="Verdana"/>
@@ -1000,16 +972,14 @@
         </w:rPr>
         <w:t xml:space="preserve">Created service layer to </w:t>
       </w:r>
-      <w:proofErr w:type="spellStart"/>
-      <w:r>
-        <w:rPr>
-          <w:rFonts w:ascii="Verdana" w:hAnsi="Verdana" w:cs="Verdana"/>
-          <w:b/>
-          <w:sz w:val="20"/>
-        </w:rPr>
-        <w:t>Atlasian</w:t>
-      </w:r>
-      <w:proofErr w:type="spellEnd"/>
+      <w:r>
+        <w:rPr>
+          <w:rFonts w:ascii="Verdana" w:hAnsi="Verdana" w:cs="Verdana"/>
+          <w:b/>
+          <w:sz w:val="20"/>
+        </w:rPr>
+        <w:t>Atlassian</w:t>
+      </w:r>
       <w:r>
         <w:rPr>
           <w:rFonts w:ascii="Verdana" w:hAnsi="Verdana" w:cs="Verdana"/>
@@ -1018,16 +988,14 @@
         </w:rPr>
         <w:t xml:space="preserve"> using Rest calls and open source </w:t>
       </w:r>
-      <w:proofErr w:type="spellStart"/>
-      <w:r>
-        <w:rPr>
-          <w:rFonts w:ascii="Verdana" w:hAnsi="Verdana" w:cs="Verdana"/>
-          <w:b/>
-          <w:sz w:val="20"/>
-        </w:rPr>
-        <w:t>nuget</w:t>
-      </w:r>
-      <w:proofErr w:type="spellEnd"/>
+      <w:r>
+        <w:rPr>
+          <w:rFonts w:ascii="Verdana" w:hAnsi="Verdana" w:cs="Verdana"/>
+          <w:b/>
+          <w:sz w:val="20"/>
+        </w:rPr>
+        <w:t>NuGet</w:t>
+      </w:r>
       <w:r>
         <w:rPr>
           <w:rFonts w:ascii="Verdana" w:hAnsi="Verdana" w:cs="Verdana"/>
@@ -1089,6 +1057,22 @@
         </w:rPr>
         <w:t xml:space="preserve">Retrofitted legacy applications with best-practice repository, </w:t>
       </w:r>
+      <w:r>
+        <w:rPr>
+          <w:rFonts w:ascii="Verdana" w:hAnsi="Verdana" w:cs="Verdana"/>
+          <w:b/>
+          <w:sz w:val="20"/>
+        </w:rPr>
+        <w:t>logging, exception</w:t>
+      </w:r>
+      <w:r>
+        <w:rPr>
+          <w:rFonts w:ascii="Verdana" w:hAnsi="Verdana" w:cs="Verdana"/>
+          <w:b/>
+          <w:sz w:val="20"/>
+        </w:rPr>
+        <w:t xml:space="preserve"> handling and MVVM </w:t>
+      </w:r>
       <w:proofErr w:type="spellStart"/>
       <w:proofErr w:type="gramStart"/>
       <w:r>
@@ -1097,28 +1081,26 @@
           <w:b/>
           <w:sz w:val="20"/>
         </w:rPr>
-        <w:t>logging,exception</w:t>
+        <w:t>j</w:t>
+      </w:r>
+      <w:r>
+        <w:rPr>
+          <w:rFonts w:ascii="Verdana" w:hAnsi="Verdana" w:cs="Verdana"/>
+          <w:b/>
+          <w:sz w:val="20"/>
+        </w:rPr>
+        <w:t>Q</w:t>
+      </w:r>
+      <w:r>
+        <w:rPr>
+          <w:rFonts w:ascii="Verdana" w:hAnsi="Verdana" w:cs="Verdana"/>
+          <w:b/>
+          <w:sz w:val="20"/>
+        </w:rPr>
+        <w:t>uey</w:t>
       </w:r>
       <w:proofErr w:type="spellEnd"/>
       <w:proofErr w:type="gramEnd"/>
-      <w:r>
-        <w:rPr>
-          <w:rFonts w:ascii="Verdana" w:hAnsi="Verdana" w:cs="Verdana"/>
-          <w:b/>
-          <w:sz w:val="20"/>
-        </w:rPr>
-        <w:t xml:space="preserve"> handling and MVVM </w:t>
-      </w:r>
-      <w:proofErr w:type="spellStart"/>
-      <w:r>
-        <w:rPr>
-          <w:rFonts w:ascii="Verdana" w:hAnsi="Verdana" w:cs="Verdana"/>
-          <w:b/>
-          <w:sz w:val="20"/>
-        </w:rPr>
-        <w:t>jquey</w:t>
-      </w:r>
-      <w:proofErr w:type="spellEnd"/>
     </w:p>
     <w:p>
       <w:pPr>
@@ -1136,16 +1118,14 @@
         </w:rPr>
         <w:t xml:space="preserve">Relied heavily on </w:t>
       </w:r>
-      <w:proofErr w:type="spellStart"/>
-      <w:r>
-        <w:rPr>
-          <w:rFonts w:ascii="Verdana" w:hAnsi="Verdana" w:cs="Verdana"/>
-          <w:b/>
-          <w:sz w:val="20"/>
-        </w:rPr>
-        <w:t>jquery</w:t>
-      </w:r>
-      <w:proofErr w:type="spellEnd"/>
+      <w:r>
+        <w:rPr>
+          <w:rFonts w:ascii="Verdana" w:hAnsi="Verdana" w:cs="Verdana"/>
+          <w:b/>
+          <w:sz w:val="20"/>
+        </w:rPr>
+        <w:t>jQuery</w:t>
+      </w:r>
       <w:r>
         <w:rPr>
           <w:rFonts w:ascii="Verdana" w:hAnsi="Verdana" w:cs="Verdana"/>
@@ -1154,16 +1134,14 @@
         </w:rPr>
         <w:t>/</w:t>
       </w:r>
-      <w:proofErr w:type="spellStart"/>
-      <w:r>
-        <w:rPr>
-          <w:rFonts w:ascii="Verdana" w:hAnsi="Verdana" w:cs="Verdana"/>
-          <w:b/>
-          <w:sz w:val="20"/>
-        </w:rPr>
-        <w:t>jquery</w:t>
-      </w:r>
-      <w:proofErr w:type="spellEnd"/>
+      <w:r>
+        <w:rPr>
+          <w:rFonts w:ascii="Verdana" w:hAnsi="Verdana" w:cs="Verdana"/>
+          <w:b/>
+          <w:sz w:val="20"/>
+        </w:rPr>
+        <w:t>jQuery</w:t>
+      </w:r>
       <w:r>
         <w:rPr>
           <w:rFonts w:ascii="Verdana" w:hAnsi="Verdana" w:cs="Verdana"/>
@@ -1270,13 +1248,361 @@
         </w:rPr>
         <w:t>Created SMS/</w:t>
       </w:r>
+      <w:r>
+        <w:rPr>
+          <w:rFonts w:ascii="Verdana" w:hAnsi="Verdana" w:cs="Verdana"/>
+          <w:sz w:val="20"/>
+        </w:rPr>
+        <w:t xml:space="preserve">Key </w:t>
+      </w:r>
+      <w:proofErr w:type="gramStart"/>
+      <w:r>
+        <w:rPr>
+          <w:rFonts w:ascii="Verdana" w:hAnsi="Verdana" w:cs="Verdana"/>
+          <w:sz w:val="20"/>
+        </w:rPr>
+        <w:t>fob</w:t>
+      </w:r>
+      <w:r>
+        <w:rPr>
+          <w:rFonts w:ascii="Verdana" w:hAnsi="Verdana" w:cs="Verdana"/>
+          <w:sz w:val="20"/>
+        </w:rPr>
+        <w:t xml:space="preserve"> based</w:t>
+      </w:r>
+      <w:proofErr w:type="gramEnd"/>
+      <w:r>
+        <w:rPr>
+          <w:rFonts w:ascii="Verdana" w:hAnsi="Verdana" w:cs="Verdana"/>
+          <w:sz w:val="20"/>
+        </w:rPr>
+        <w:t xml:space="preserve"> REST </w:t>
+      </w:r>
+      <w:r>
+        <w:rPr>
+          <w:rFonts w:ascii="Verdana" w:hAnsi="Verdana" w:cs="Verdana"/>
+          <w:sz w:val="20"/>
+        </w:rPr>
+        <w:t>Multifactor</w:t>
+      </w:r>
+      <w:r>
+        <w:rPr>
+          <w:rFonts w:ascii="Verdana" w:hAnsi="Verdana" w:cs="Verdana"/>
+          <w:sz w:val="20"/>
+        </w:rPr>
+        <w:t xml:space="preserve"> Authentication Service used by Remote workers to access Customer Service Portal.</w:t>
+      </w:r>
+    </w:p>
+    <w:p>
+      <w:pPr>
+        <w:pStyle w:val="ListParagraph"/>
+        <w:numPr>
+          <w:ilvl w:val="0"/>
+          <w:numId w:val="2"/>
+        </w:numPr>
+      </w:pPr>
+      <w:r>
+        <w:rPr>
+          <w:rFonts w:ascii="Verdana" w:hAnsi="Verdana" w:cs="Verdana"/>
+          <w:sz w:val="20"/>
+        </w:rPr>
+        <w:t>Led technical effort to replace Classic ASP websites to CMS based system.</w:t>
+      </w:r>
+    </w:p>
+    <w:p>
+      <w:pPr>
+        <w:pStyle w:val="ListParagraph"/>
+        <w:numPr>
+          <w:ilvl w:val="0"/>
+          <w:numId w:val="2"/>
+        </w:numPr>
+      </w:pPr>
+      <w:r>
+        <w:rPr>
+          <w:rFonts w:ascii="Verdana" w:hAnsi="Verdana" w:cs="Verdana"/>
+          <w:sz w:val="20"/>
+        </w:rPr>
+        <w:t>Maintained legacy Classic ASP code.</w:t>
+      </w:r>
+    </w:p>
+    <w:p>
+      <w:pPr>
+        <w:pStyle w:val="ListParagraph"/>
+        <w:numPr>
+          <w:ilvl w:val="0"/>
+          <w:numId w:val="2"/>
+        </w:numPr>
+      </w:pPr>
+      <w:r>
+        <w:rPr>
+          <w:rFonts w:ascii="Verdana" w:hAnsi="Verdana" w:cs="Verdana"/>
+          <w:sz w:val="20"/>
+        </w:rPr>
+        <w:t>Created C# Services.</w:t>
+      </w:r>
+    </w:p>
+    <w:p>
+      <w:pPr>
+        <w:pStyle w:val="ListParagraph"/>
+        <w:numPr>
+          <w:ilvl w:val="0"/>
+          <w:numId w:val="2"/>
+        </w:numPr>
+      </w:pPr>
+      <w:r>
+        <w:rPr>
+          <w:rFonts w:ascii="Verdana" w:hAnsi="Verdana" w:cs="Verdana"/>
+          <w:sz w:val="20"/>
+        </w:rPr>
+        <w:t>Worked heavily with SQL Server.</w:t>
+      </w:r>
+    </w:p>
+    <w:p>
+      <w:pPr>
+        <w:pStyle w:val="ListParagraph"/>
+        <w:numPr>
+          <w:ilvl w:val="0"/>
+          <w:numId w:val="2"/>
+        </w:numPr>
+      </w:pPr>
+      <w:r>
+        <w:rPr>
+          <w:rFonts w:ascii="Verdana" w:hAnsi="Verdana" w:cs="Verdana"/>
+          <w:sz w:val="20"/>
+        </w:rPr>
+        <w:t>Led several complex deployments across multiple AWS and Racko servers.</w:t>
+      </w:r>
+    </w:p>
+    <w:p>
+      <w:pPr>
+        <w:pStyle w:val="ListParagraph"/>
+        <w:numPr>
+          <w:ilvl w:val="0"/>
+          <w:numId w:val="2"/>
+        </w:numPr>
+      </w:pPr>
+      <w:r>
+        <w:rPr>
+          <w:rFonts w:ascii="Verdana" w:hAnsi="Verdana" w:cs="Verdana"/>
+          <w:sz w:val="20"/>
+        </w:rPr>
+        <w:t xml:space="preserve">Created Rest services using WEB API that served </w:t>
+      </w:r>
+      <w:r>
+        <w:rPr>
+          <w:rFonts w:ascii="Verdana" w:hAnsi="Verdana" w:cs="Verdana"/>
+          <w:sz w:val="20"/>
+        </w:rPr>
+        <w:t>JSON.</w:t>
+      </w:r>
+    </w:p>
+    <w:p>
+      <w:pPr>
+        <w:pStyle w:val="ListParagraph"/>
+        <w:numPr>
+          <w:ilvl w:val="0"/>
+          <w:numId w:val="2"/>
+        </w:numPr>
+      </w:pPr>
+      <w:r>
+        <w:rPr>
+          <w:rFonts w:ascii="Verdana" w:hAnsi="Verdana" w:cs="Verdana"/>
+          <w:sz w:val="20"/>
+        </w:rPr>
+        <w:t>Modified several legacy applications to access different webservices that read and served JSON to Payment Gateways, Maropost Email Services and Multi-Factor Authentication</w:t>
+      </w:r>
+    </w:p>
+    <w:p>
+      <w:pPr>
+        <w:pStyle w:val="ListParagraph"/>
+        <w:numPr>
+          <w:ilvl w:val="0"/>
+          <w:numId w:val="2"/>
+        </w:numPr>
+      </w:pPr>
+      <w:r>
+        <w:rPr>
+          <w:rFonts w:ascii="Verdana" w:hAnsi="Verdana" w:cs="Verdana"/>
+          <w:sz w:val="20"/>
+        </w:rPr>
+        <w:t>Member of two different SCRUM teams taking part in all standard ceremonies.</w:t>
+      </w:r>
+    </w:p>
+    <w:p>
+      <w:pPr>
+        <w:pStyle w:val="ListParagraph"/>
+        <w:numPr>
+          <w:ilvl w:val="0"/>
+          <w:numId w:val="2"/>
+        </w:numPr>
+      </w:pPr>
+      <w:r>
+        <w:rPr>
+          <w:rFonts w:ascii="Verdana" w:hAnsi="Verdana" w:cs="Verdana"/>
+          <w:sz w:val="20"/>
+        </w:rPr>
+        <w:t>Worked 100% remote under little to no supervision creating Web and console applications using solid development principles.</w:t>
+      </w:r>
+    </w:p>
+    <w:p>
+      <w:pPr>
+        <w:pStyle w:val="ListParagraph"/>
+        <w:numPr>
+          <w:ilvl w:val="0"/>
+          <w:numId w:val="2"/>
+        </w:numPr>
+      </w:pPr>
+      <w:r>
+        <w:rPr>
+          <w:rFonts w:ascii="Verdana" w:hAnsi="Verdana" w:cs="Verdana"/>
+          <w:sz w:val="20"/>
+        </w:rPr>
+        <w:t xml:space="preserve">Created MVC application using Visual Studio 2017’s implementation of .NET </w:t>
+      </w:r>
+      <w:r>
+        <w:rPr>
+          <w:rFonts w:ascii="Verdana" w:hAnsi="Verdana" w:cs="Verdana"/>
+          <w:sz w:val="20"/>
+        </w:rPr>
+        <w:t>Core.</w:t>
+      </w:r>
+    </w:p>
+    <w:p>
+      <w:pPr>
+        <w:pStyle w:val="ListParagraph"/>
+        <w:numPr>
+          <w:ilvl w:val="0"/>
+          <w:numId w:val="2"/>
+        </w:numPr>
+      </w:pPr>
+      <w:r>
+        <w:rPr>
+          <w:rFonts w:ascii="Verdana" w:hAnsi="Verdana" w:cs="Verdana"/>
+          <w:sz w:val="20"/>
+        </w:rPr>
+        <w:t>Used ORM techniques through Entity Framework.</w:t>
+      </w:r>
+    </w:p>
+    <w:p>
+      <w:r>
+        <w:rPr>
+          <w:rFonts w:ascii="Verdana" w:hAnsi="Verdana" w:cs="Verdana"/>
+          <w:b/>
+          <w:sz w:val="20"/>
+        </w:rPr>
+        <w:t>Health Grades Inc.                                                             Jun 2014 – Oct 2014</w:t>
+      </w:r>
+    </w:p>
+    <w:p>
+      <w:r>
+        <w:rPr>
+          <w:rFonts w:ascii="Verdana" w:hAnsi="Verdana" w:cs="Verdana"/>
+          <w:b/>
+          <w:sz w:val="20"/>
+        </w:rPr>
+        <w:t>Senior Software Developer (Contract)</w:t>
+      </w:r>
+    </w:p>
+    <w:p>
+      <w:pPr>
+        <w:pStyle w:val="ListParagraph"/>
+        <w:numPr>
+          <w:ilvl w:val="0"/>
+          <w:numId w:val="2"/>
+        </w:numPr>
+      </w:pPr>
+      <w:r>
+        <w:rPr>
+          <w:rFonts w:ascii="Verdana" w:hAnsi="Verdana" w:cs="Verdana"/>
+          <w:sz w:val="20"/>
+        </w:rPr>
+        <w:t>Helped maintain and enhance high-traffic website: www.healthgrades.com.</w:t>
+      </w:r>
+    </w:p>
+    <w:p>
+      <w:pPr>
+        <w:pStyle w:val="ListParagraph"/>
+        <w:numPr>
+          <w:ilvl w:val="0"/>
+          <w:numId w:val="2"/>
+        </w:numPr>
+      </w:pPr>
+      <w:r>
+        <w:rPr>
+          <w:rFonts w:ascii="Verdana" w:hAnsi="Verdana" w:cs="Verdana"/>
+          <w:sz w:val="20"/>
+        </w:rPr>
+        <w:t xml:space="preserve">Created key enhancements to website using MVC 5.2, </w:t>
+      </w:r>
+      <w:r>
+        <w:rPr>
+          <w:rFonts w:ascii="Verdana" w:hAnsi="Verdana" w:cs="Verdana"/>
+          <w:sz w:val="20"/>
+        </w:rPr>
+        <w:t>jQuery</w:t>
+      </w:r>
+      <w:r>
+        <w:rPr>
+          <w:rFonts w:ascii="Verdana" w:hAnsi="Verdana" w:cs="Verdana"/>
+          <w:sz w:val="20"/>
+        </w:rPr>
+        <w:t xml:space="preserve"> and Razor Views.</w:t>
+      </w:r>
+    </w:p>
+    <w:p>
+      <w:pPr>
+        <w:pStyle w:val="ListParagraph"/>
+        <w:numPr>
+          <w:ilvl w:val="0"/>
+          <w:numId w:val="2"/>
+        </w:numPr>
+      </w:pPr>
+      <w:r>
+        <w:rPr>
+          <w:rFonts w:ascii="Verdana" w:hAnsi="Verdana" w:cs="Verdana"/>
+          <w:sz w:val="20"/>
+        </w:rPr>
+        <w:t>Maintained and enhanced Web API services.</w:t>
+      </w:r>
+    </w:p>
+    <w:p>
+      <w:pPr>
+        <w:pStyle w:val="ListParagraph"/>
+        <w:numPr>
+          <w:ilvl w:val="0"/>
+          <w:numId w:val="2"/>
+        </w:numPr>
+      </w:pPr>
+      <w:r>
+        <w:rPr>
+          <w:rFonts w:ascii="Verdana" w:hAnsi="Verdana" w:cs="Verdana"/>
+          <w:sz w:val="20"/>
+        </w:rPr>
+        <w:t>Mentored junior web developer in current software engineering standards.</w:t>
+      </w:r>
+    </w:p>
+    <w:p>
+      <w:pPr>
+        <w:pStyle w:val="ListParagraph"/>
+        <w:numPr>
+          <w:ilvl w:val="0"/>
+          <w:numId w:val="2"/>
+        </w:numPr>
+      </w:pPr>
+      <w:r>
+        <w:rPr>
+          <w:rFonts w:ascii="Verdana" w:hAnsi="Verdana" w:cs="Verdana"/>
+          <w:sz w:val="20"/>
+        </w:rPr>
+        <w:t xml:space="preserve">Integrated services and client applications with Apache </w:t>
+      </w:r>
       <w:proofErr w:type="spellStart"/>
       <w:r>
         <w:rPr>
           <w:rFonts w:ascii="Verdana" w:hAnsi="Verdana" w:cs="Verdana"/>
           <w:sz w:val="20"/>
         </w:rPr>
-        <w:t>Keyfob</w:t>
+        <w:t>Solr</w:t>
       </w:r>
       <w:proofErr w:type="spellEnd"/>
       <w:r>
@@ -1284,348 +1610,6 @@
           <w:rFonts w:ascii="Verdana" w:hAnsi="Verdana" w:cs="Verdana"/>
           <w:sz w:val="20"/>
         </w:rPr>
-        <w:t xml:space="preserve"> based REST </w:t>
-      </w:r>
-      <w:proofErr w:type="spellStart"/>
-      <w:r>
-        <w:rPr>
-          <w:rFonts w:ascii="Verdana" w:hAnsi="Verdana" w:cs="Verdana"/>
-          <w:sz w:val="20"/>
-        </w:rPr>
-        <w:t>MultiFactor</w:t>
-      </w:r>
-      <w:proofErr w:type="spellEnd"/>
-      <w:r>
-        <w:rPr>
-          <w:rFonts w:ascii="Verdana" w:hAnsi="Verdana" w:cs="Verdana"/>
-          <w:sz w:val="20"/>
-        </w:rPr>
-        <w:t xml:space="preserve"> Authentication Service used by Remote workers to access Customer Service Portal.</w:t>
-      </w:r>
-    </w:p>
-    <w:p>
-      <w:pPr>
-        <w:pStyle w:val="ListParagraph"/>
-        <w:numPr>
-          <w:ilvl w:val="0"/>
-          <w:numId w:val="2"/>
-        </w:numPr>
-      </w:pPr>
-      <w:r>
-        <w:rPr>
-          <w:rFonts w:ascii="Verdana" w:hAnsi="Verdana" w:cs="Verdana"/>
-          <w:sz w:val="20"/>
-        </w:rPr>
-        <w:t>Led technical effort to replace Classic ASP websites to CMS based system.</w:t>
-      </w:r>
-    </w:p>
-    <w:p>
-      <w:pPr>
-        <w:pStyle w:val="ListParagraph"/>
-        <w:numPr>
-          <w:ilvl w:val="0"/>
-          <w:numId w:val="2"/>
-        </w:numPr>
-      </w:pPr>
-      <w:r>
-        <w:rPr>
-          <w:rFonts w:ascii="Verdana" w:hAnsi="Verdana" w:cs="Verdana"/>
-          <w:sz w:val="20"/>
-        </w:rPr>
-        <w:t>Maintained legacy Classic ASP code.</w:t>
-      </w:r>
-    </w:p>
-    <w:p>
-      <w:pPr>
-        <w:pStyle w:val="ListParagraph"/>
-        <w:numPr>
-          <w:ilvl w:val="0"/>
-          <w:numId w:val="2"/>
-        </w:numPr>
-      </w:pPr>
-      <w:r>
-        <w:rPr>
-          <w:rFonts w:ascii="Verdana" w:hAnsi="Verdana" w:cs="Verdana"/>
-          <w:sz w:val="20"/>
-        </w:rPr>
-        <w:t>Created C# Services.</w:t>
-      </w:r>
-    </w:p>
-    <w:p>
-      <w:pPr>
-        <w:pStyle w:val="ListParagraph"/>
-        <w:numPr>
-          <w:ilvl w:val="0"/>
-          <w:numId w:val="2"/>
-        </w:numPr>
-      </w:pPr>
-      <w:r>
-        <w:rPr>
-          <w:rFonts w:ascii="Verdana" w:hAnsi="Verdana" w:cs="Verdana"/>
-          <w:sz w:val="20"/>
-        </w:rPr>
-        <w:t>Worked heavily with SQL Server.</w:t>
-      </w:r>
-    </w:p>
-    <w:p>
-      <w:pPr>
-        <w:pStyle w:val="ListParagraph"/>
-        <w:numPr>
-          <w:ilvl w:val="0"/>
-          <w:numId w:val="2"/>
-        </w:numPr>
-      </w:pPr>
-      <w:r>
-        <w:rPr>
-          <w:rFonts w:ascii="Verdana" w:hAnsi="Verdana" w:cs="Verdana"/>
-          <w:sz w:val="20"/>
-        </w:rPr>
-        <w:t>Led several complex deployments across multiple AWS and Racko servers.</w:t>
-      </w:r>
-    </w:p>
-    <w:p>
-      <w:pPr>
-        <w:pStyle w:val="ListParagraph"/>
-        <w:numPr>
-          <w:ilvl w:val="0"/>
-          <w:numId w:val="2"/>
-        </w:numPr>
-      </w:pPr>
-      <w:r>
-        <w:rPr>
-          <w:rFonts w:ascii="Verdana" w:hAnsi="Verdana" w:cs="Verdana"/>
-          <w:sz w:val="20"/>
-        </w:rPr>
-        <w:t xml:space="preserve">Created Rest services using WEB API that served </w:t>
-      </w:r>
-      <w:proofErr w:type="gramStart"/>
-      <w:r>
-        <w:rPr>
-          <w:rFonts w:ascii="Verdana" w:hAnsi="Verdana" w:cs="Verdana"/>
-          <w:sz w:val="20"/>
-        </w:rPr>
-        <w:t>JSON</w:t>
-      </w:r>
-      <w:proofErr w:type="gramEnd"/>
-    </w:p>
-    <w:p>
-      <w:pPr>
-        <w:pStyle w:val="ListParagraph"/>
-        <w:numPr>
-          <w:ilvl w:val="0"/>
-          <w:numId w:val="2"/>
-        </w:numPr>
-      </w:pPr>
-      <w:r>
-        <w:rPr>
-          <w:rFonts w:ascii="Verdana" w:hAnsi="Verdana" w:cs="Verdana"/>
-          <w:sz w:val="20"/>
-        </w:rPr>
-        <w:t>Modified several legacy applications to access different webservices that read and served JSON to Payment Gateways, Maropost Email Services and Multi-Factor Authentication</w:t>
-      </w:r>
-    </w:p>
-    <w:p>
-      <w:pPr>
-        <w:pStyle w:val="ListParagraph"/>
-        <w:numPr>
-          <w:ilvl w:val="0"/>
-          <w:numId w:val="2"/>
-        </w:numPr>
-      </w:pPr>
-      <w:r>
-        <w:rPr>
-          <w:rFonts w:ascii="Verdana" w:hAnsi="Verdana" w:cs="Verdana"/>
-          <w:sz w:val="20"/>
-        </w:rPr>
-        <w:t>Member of two different SCRUM teams taking part in all standard ceremonies.</w:t>
-      </w:r>
-    </w:p>
-    <w:p>
-      <w:pPr>
-        <w:pStyle w:val="ListParagraph"/>
-        <w:numPr>
-          <w:ilvl w:val="0"/>
-          <w:numId w:val="2"/>
-        </w:numPr>
-      </w:pPr>
-      <w:r>
-        <w:rPr>
-          <w:rFonts w:ascii="Verdana" w:hAnsi="Verdana" w:cs="Verdana"/>
-          <w:sz w:val="20"/>
-        </w:rPr>
-        <w:t>Worked 100% remote under little to no supervision creating Web and console applications using solid development principles.</w:t>
-      </w:r>
-    </w:p>
-    <w:p>
-      <w:pPr>
-        <w:pStyle w:val="ListParagraph"/>
-        <w:numPr>
-          <w:ilvl w:val="0"/>
-          <w:numId w:val="2"/>
-        </w:numPr>
-      </w:pPr>
-      <w:r>
-        <w:rPr>
-          <w:rFonts w:ascii="Verdana" w:hAnsi="Verdana" w:cs="Verdana"/>
-          <w:sz w:val="20"/>
-        </w:rPr>
-        <w:t xml:space="preserve">Created MVC application using Visual Studio 2017’s implementation of .NET </w:t>
-      </w:r>
-      <w:proofErr w:type="gramStart"/>
-      <w:r>
-        <w:rPr>
-          <w:rFonts w:ascii="Verdana" w:hAnsi="Verdana" w:cs="Verdana"/>
-          <w:sz w:val="20"/>
-        </w:rPr>
-        <w:t>Core</w:t>
-      </w:r>
-      <w:proofErr w:type="gramEnd"/>
-    </w:p>
-    <w:p>
-      <w:pPr>
-        <w:pStyle w:val="ListParagraph"/>
-        <w:numPr>
-          <w:ilvl w:val="0"/>
-          <w:numId w:val="2"/>
-        </w:numPr>
-      </w:pPr>
-      <w:r>
-        <w:rPr>
-          <w:rFonts w:ascii="Verdana" w:hAnsi="Verdana" w:cs="Verdana"/>
-          <w:sz w:val="20"/>
-        </w:rPr>
-        <w:t>Used ORM techniques through Entity Framework.</w:t>
-      </w:r>
-    </w:p>
-    <w:p>
-      <w:r>
-        <w:rPr>
-          <w:rFonts w:ascii="Verdana" w:hAnsi="Verdana" w:cs="Verdana"/>
-          <w:b/>
-          <w:sz w:val="20"/>
-        </w:rPr>
-        <w:t>Health Grades Inc.                                                             Jun 2014 – Oct 2014</w:t>
-      </w:r>
-    </w:p>
-    <w:p>
-      <w:r>
-        <w:rPr>
-          <w:rFonts w:ascii="Verdana" w:hAnsi="Verdana" w:cs="Verdana"/>
-          <w:b/>
-          <w:sz w:val="20"/>
-        </w:rPr>
-        <w:t>Senior Software Developer (Contract)</w:t>
-      </w:r>
-    </w:p>
-    <w:p>
-      <w:pPr>
-        <w:pStyle w:val="ListParagraph"/>
-        <w:numPr>
-          <w:ilvl w:val="0"/>
-          <w:numId w:val="2"/>
-        </w:numPr>
-      </w:pPr>
-      <w:r>
-        <w:rPr>
-          <w:rFonts w:ascii="Verdana" w:hAnsi="Verdana" w:cs="Verdana"/>
-          <w:sz w:val="20"/>
-        </w:rPr>
-        <w:t>Helped maintain and enhance high-traffic website: www.healthgrades.com.</w:t>
-      </w:r>
-    </w:p>
-    <w:p>
-      <w:pPr>
-        <w:pStyle w:val="ListParagraph"/>
-        <w:numPr>
-          <w:ilvl w:val="0"/>
-          <w:numId w:val="2"/>
-        </w:numPr>
-      </w:pPr>
-      <w:r>
-        <w:rPr>
-          <w:rFonts w:ascii="Verdana" w:hAnsi="Verdana" w:cs="Verdana"/>
-          <w:sz w:val="20"/>
-        </w:rPr>
-        <w:t xml:space="preserve">Created key enhancements to website using MVC 5.2, </w:t>
-      </w:r>
-      <w:proofErr w:type="spellStart"/>
-      <w:r>
-        <w:rPr>
-          <w:rFonts w:ascii="Verdana" w:hAnsi="Verdana" w:cs="Verdana"/>
-          <w:sz w:val="20"/>
-        </w:rPr>
-        <w:t>JQuery</w:t>
-      </w:r>
-      <w:proofErr w:type="spellEnd"/>
-      <w:r>
-        <w:rPr>
-          <w:rFonts w:ascii="Verdana" w:hAnsi="Verdana" w:cs="Verdana"/>
-          <w:sz w:val="20"/>
-        </w:rPr>
-        <w:t xml:space="preserve"> and Razor Views.</w:t>
-      </w:r>
-    </w:p>
-    <w:p>
-      <w:pPr>
-        <w:pStyle w:val="ListParagraph"/>
-        <w:numPr>
-          <w:ilvl w:val="0"/>
-          <w:numId w:val="2"/>
-        </w:numPr>
-      </w:pPr>
-      <w:r>
-        <w:rPr>
-          <w:rFonts w:ascii="Verdana" w:hAnsi="Verdana" w:cs="Verdana"/>
-          <w:sz w:val="20"/>
-        </w:rPr>
-        <w:t>Maintained and enhanced Web API services.</w:t>
-      </w:r>
-    </w:p>
-    <w:p>
-      <w:pPr>
-        <w:pStyle w:val="ListParagraph"/>
-        <w:numPr>
-          <w:ilvl w:val="0"/>
-          <w:numId w:val="2"/>
-        </w:numPr>
-      </w:pPr>
-      <w:r>
-        <w:rPr>
-          <w:rFonts w:ascii="Verdana" w:hAnsi="Verdana" w:cs="Verdana"/>
-          <w:sz w:val="20"/>
-        </w:rPr>
-        <w:t>Mentored junior web developer in current software engineering standards.</w:t>
-      </w:r>
-    </w:p>
-    <w:p>
-      <w:pPr>
-        <w:pStyle w:val="ListParagraph"/>
-        <w:numPr>
-          <w:ilvl w:val="0"/>
-          <w:numId w:val="2"/>
-        </w:numPr>
-      </w:pPr>
-      <w:r>
-        <w:rPr>
-          <w:rFonts w:ascii="Verdana" w:hAnsi="Verdana" w:cs="Verdana"/>
-          <w:sz w:val="20"/>
-        </w:rPr>
-        <w:t xml:space="preserve">Integrated services and client applications with Apache </w:t>
-      </w:r>
-      <w:proofErr w:type="spellStart"/>
-      <w:r>
-        <w:rPr>
-          <w:rFonts w:ascii="Verdana" w:hAnsi="Verdana" w:cs="Verdana"/>
-          <w:sz w:val="20"/>
-        </w:rPr>
-        <w:t>Solr</w:t>
-      </w:r>
-      <w:proofErr w:type="spellEnd"/>
-      <w:r>
-        <w:rPr>
-          <w:rFonts w:ascii="Verdana" w:hAnsi="Verdana" w:cs="Verdana"/>
-          <w:sz w:val="20"/>
-        </w:rPr>
         <w:t xml:space="preserve"> 4.01.</w:t>
       </w:r>
     </w:p>
@@ -1644,15 +1628,13 @@
         </w:rPr>
         <w:t xml:space="preserve">Most recent </w:t>
       </w:r>
-      <w:proofErr w:type="gramStart"/>
-      <w:r>
-        <w:rPr>
-          <w:rFonts w:ascii="Verdana" w:hAnsi="Verdana" w:cs="Verdana"/>
-          <w:sz w:val="20"/>
-        </w:rPr>
-        <w:t>front end</w:t>
-      </w:r>
-      <w:proofErr w:type="gramEnd"/>
+      <w:r>
+        <w:rPr>
+          <w:rFonts w:ascii="Verdana" w:hAnsi="Verdana" w:cs="Verdana"/>
+          <w:sz w:val="20"/>
+        </w:rPr>
+        <w:t>front-end</w:t>
+      </w:r>
       <w:r>
         <w:rPr>
           <w:rFonts w:ascii="Verdana" w:hAnsi="Verdana" w:cs="Verdana"/>

</xml_diff>

<commit_message>
Removed 10 year indicator. Modified languages, Removed hardware
</commit_message>
<xml_diff>
--- a/MarkSmothersResume.docx
+++ b/MarkSmothersResume.docx
@@ -13,6 +13,13 @@
       </w:r>
     </w:p>
     <w:p>
+      <w:pPr>
+        <w:rPr>
+          <w:rFonts w:ascii="Verdana" w:hAnsi="Verdana" w:cs="Verdana"/>
+          <w:b/>
+          <w:sz w:val="20"/>
+        </w:rPr>
+      </w:pPr>
       <w:r>
         <w:rPr>
           <w:rFonts w:ascii="Verdana" w:hAnsi="Verdana" w:cs="Verdana"/>
@@ -20,6 +27,16 @@
           <w:sz w:val="20"/>
         </w:rPr>
         <w:t>303.683.0888</w:t>
+      </w:r>
+    </w:p>
+    <w:p>
+      <w:r>
+        <w:rPr>
+          <w:rFonts w:ascii="Verdana" w:hAnsi="Verdana" w:cs="Verdana"/>
+          <w:b/>
+          <w:sz w:val="20"/>
+        </w:rPr>
+        <w:t>Denver Metro Area/Remote</w:t>
       </w:r>
     </w:p>
     <w:p>
@@ -156,7 +173,7 @@
           <w:rFonts w:ascii="Verdana" w:hAnsi="Verdana" w:cs="Verdana"/>
           <w:sz w:val="20"/>
         </w:rPr>
-        <w:t xml:space="preserve">: C# PL-SQL., SQL Server Stored Procedures, ASP, ASP. NET, XML </w:t>
+        <w:t xml:space="preserve">: C# PL-SQL., SQL Server Stored Procedures, ASP, ASP.NET, XML </w:t>
       </w:r>
       <w:proofErr w:type="spellStart"/>
       <w:r>
@@ -190,6 +207,13 @@
         <w:t>Javascript</w:t>
       </w:r>
       <w:proofErr w:type="spellEnd"/>
+      <w:r>
+        <w:rPr>
+          <w:rFonts w:ascii="Verdana" w:hAnsi="Verdana" w:cs="Verdana"/>
+          <w:sz w:val="20"/>
+        </w:rPr>
+        <w:t>, Vue.JS, HTML, CSS</w:t>
+      </w:r>
     </w:p>
     <w:p>
       <w:r>
@@ -253,54 +277,38 @@
         </w:rPr>
         <w:t xml:space="preserve"> 9.0</w:t>
       </w:r>
-    </w:p>
-    <w:p>
-      <w:r>
-        <w:rPr>
-          <w:rFonts w:ascii="Verdana" w:hAnsi="Verdana" w:cs="Verdana"/>
-          <w:b/>
-          <w:sz w:val="20"/>
-        </w:rPr>
-        <w:t>Hardware</w:t>
-      </w:r>
-      <w:r>
-        <w:rPr>
-          <w:rFonts w:ascii="Verdana" w:hAnsi="Verdana" w:cs="Verdana"/>
-          <w:sz w:val="20"/>
-        </w:rPr>
-        <w:t>: IBM System 36 and compatible printers and tape drives, IBM RISC 6000/AIX 3.25 and compatible printers and tape drives, WII\TTEL servers running Exchange, Web, Print and File services, Unix box</w:t>
-      </w:r>
-    </w:p>
-    <w:p>
-      <w:r>
-        <w:rPr>
-          <w:rFonts w:ascii="Verdana" w:hAnsi="Verdana" w:cs="Verdana"/>
-          <w:sz w:val="20"/>
+      <w:r>
+        <w:rPr>
+          <w:rFonts w:ascii="Verdana" w:hAnsi="Verdana" w:cs="Verdana"/>
+          <w:sz w:val="20"/>
+        </w:rPr>
+        <w:t xml:space="preserve">, </w:t>
+      </w:r>
+      <w:proofErr w:type="spellStart"/>
+      <w:r>
+        <w:rPr>
+          <w:rFonts w:ascii="Verdana" w:hAnsi="Verdana" w:cs="Verdana"/>
+          <w:sz w:val="20"/>
+        </w:rPr>
+        <w:t>Solr</w:t>
+      </w:r>
+      <w:proofErr w:type="spellEnd"/>
+    </w:p>
+    <w:p/>
+    <w:p>
+      <w:r>
+        <w:rPr>
+          <w:rFonts w:ascii="Verdana" w:hAnsi="Verdana" w:cs="Verdana"/>
+          <w:b/>
+        </w:rPr>
+        <w:t>PROFESSIONAL EXPERIENCE</w:t>
+      </w:r>
+      <w:r>
+        <w:rPr>
+          <w:rFonts w:ascii="Verdana" w:hAnsi="Verdana" w:cs="Verdana"/>
+          <w:b/>
         </w:rPr>
         <w:t xml:space="preserve"> </w:t>
-      </w:r>
-    </w:p>
-    <w:p>
-      <w:r>
-        <w:rPr>
-          <w:rFonts w:ascii="Verdana" w:hAnsi="Verdana" w:cs="Verdana"/>
-          <w:b/>
-        </w:rPr>
-        <w:t>PROFESSIONAL EXPERIENCE</w:t>
-      </w:r>
-      <w:r>
-        <w:rPr>
-          <w:rFonts w:ascii="Verdana" w:hAnsi="Verdana" w:cs="Verdana"/>
-          <w:b/>
-        </w:rPr>
-        <w:t xml:space="preserve"> – Last 10 years </w:t>
-      </w:r>
-      <w:r>
-        <w:rPr>
-          <w:rFonts w:ascii="Verdana" w:hAnsi="Verdana" w:cs="Verdana"/>
-          <w:b/>
-        </w:rPr>
-        <w:t>displayed.</w:t>
       </w:r>
     </w:p>
     <w:p>
@@ -1019,42 +1027,42 @@
           <w:b/>
           <w:sz w:val="20"/>
         </w:rPr>
+        <w:t xml:space="preserve">Worked closely with non-technical staff to </w:t>
+      </w:r>
+      <w:proofErr w:type="gramStart"/>
+      <w:r>
+        <w:rPr>
+          <w:rFonts w:ascii="Verdana" w:hAnsi="Verdana" w:cs="Verdana"/>
+          <w:b/>
+          <w:sz w:val="20"/>
+        </w:rPr>
+        <w:t>mock up</w:t>
+      </w:r>
+      <w:proofErr w:type="gramEnd"/>
+      <w:r>
+        <w:rPr>
+          <w:rFonts w:ascii="Verdana" w:hAnsi="Verdana" w:cs="Verdana"/>
+          <w:b/>
+          <w:sz w:val="20"/>
+        </w:rPr>
+        <w:t xml:space="preserve"> and create applications with little to no detail.</w:t>
+      </w:r>
+    </w:p>
+    <w:p>
+      <w:pPr>
+        <w:pStyle w:val="ListParagraph"/>
+        <w:numPr>
+          <w:ilvl w:val="0"/>
+          <w:numId w:val="2"/>
+        </w:numPr>
+      </w:pPr>
+      <w:r>
+        <w:rPr>
+          <w:rFonts w:ascii="Verdana" w:hAnsi="Verdana" w:cs="Verdana"/>
+          <w:b/>
+          <w:sz w:val="20"/>
+        </w:rPr>
         <w:lastRenderedPageBreak/>
-        <w:t xml:space="preserve">Worked closely with non-technical staff to </w:t>
-      </w:r>
-      <w:proofErr w:type="gramStart"/>
-      <w:r>
-        <w:rPr>
-          <w:rFonts w:ascii="Verdana" w:hAnsi="Verdana" w:cs="Verdana"/>
-          <w:b/>
-          <w:sz w:val="20"/>
-        </w:rPr>
-        <w:t>mock up</w:t>
-      </w:r>
-      <w:proofErr w:type="gramEnd"/>
-      <w:r>
-        <w:rPr>
-          <w:rFonts w:ascii="Verdana" w:hAnsi="Verdana" w:cs="Verdana"/>
-          <w:b/>
-          <w:sz w:val="20"/>
-        </w:rPr>
-        <w:t xml:space="preserve"> and create applications with little to no detail.</w:t>
-      </w:r>
-    </w:p>
-    <w:p>
-      <w:pPr>
-        <w:pStyle w:val="ListParagraph"/>
-        <w:numPr>
-          <w:ilvl w:val="0"/>
-          <w:numId w:val="2"/>
-        </w:numPr>
-      </w:pPr>
-      <w:r>
-        <w:rPr>
-          <w:rFonts w:ascii="Verdana" w:hAnsi="Verdana" w:cs="Verdana"/>
-          <w:b/>
-          <w:sz w:val="20"/>
-        </w:rPr>
         <w:t xml:space="preserve">Retrofitted legacy applications with best-practice repository, </w:t>
       </w:r>
       <w:r>

</xml_diff>

<commit_message>
Changed date on one position
</commit_message>
<xml_diff>
--- a/MarkSmothersResume.docx
+++ b/MarkSmothersResume.docx
@@ -327,7 +327,7 @@
           <w:b/>
           <w:sz w:val="20"/>
         </w:rPr>
-        <w:t>S&amp;P Global/</w:t>
+        <w:t>S&amp;P Global</w:t>
       </w:r>
       <w:r>
         <w:rPr>
@@ -368,15 +368,23 @@
           <w:sz w:val="20"/>
         </w:rPr>
         <w:tab/>
-      </w:r>
-      <w:r>
-        <w:rPr>
-          <w:rFonts w:ascii="Verdana" w:hAnsi="Verdana" w:cs="Verdana"/>
-          <w:b/>
-          <w:sz w:val="20"/>
-        </w:rPr>
-        <w:tab/>
-        <w:t xml:space="preserve">Nov 2022 – </w:t>
+        <w:t>Nov 202</w:t>
+      </w:r>
+      <w:r>
+        <w:rPr>
+          <w:rFonts w:ascii="Verdana" w:hAnsi="Verdana" w:cs="Verdana"/>
+          <w:b/>
+          <w:sz w:val="20"/>
+        </w:rPr>
+        <w:t>1</w:t>
+      </w:r>
+      <w:r>
+        <w:rPr>
+          <w:rFonts w:ascii="Verdana" w:hAnsi="Verdana" w:cs="Verdana"/>
+          <w:b/>
+          <w:sz w:val="20"/>
+        </w:rPr>
+        <w:t xml:space="preserve"> – </w:t>
       </w:r>
       <w:r>
         <w:rPr>
@@ -680,7 +688,15 @@
           <w:sz w:val="20"/>
         </w:rPr>
         <w:tab/>
-        <w:t>Feb 2019 – Nov 2022</w:t>
+        <w:t>Feb 2019 – Nov 202</w:t>
+      </w:r>
+      <w:r>
+        <w:rPr>
+          <w:rFonts w:ascii="Verdana" w:hAnsi="Verdana" w:cs="Verdana"/>
+          <w:b/>
+          <w:sz w:val="20"/>
+        </w:rPr>
+        <w:t>1</w:t>
       </w:r>
     </w:p>
     <w:p>

</xml_diff>